<commit_message>
Added a word doc
</commit_message>
<xml_diff>
--- a/MLDP Program Codes Submission Declaration.docx
+++ b/MLDP Program Codes Submission Declaration.docx
@@ -471,10 +471,7 @@
         <w:tab/>
         <w:t>:</w:t>
       </w:r>
-    </w:p>
-    <w:p>
-      <w:pPr>
-        <w:spacing w:after="0" w:line="240" w:lineRule="auto"/>
+      <w:r>
         <w:rPr>
           <w:rFonts w:ascii="Arial" w:eastAsia="DengXian" w:hAnsi="Arial" w:cs="Arial"/>
           <w:kern w:val="0"/>
@@ -483,7 +480,8 @@
           <w:lang w:eastAsia="en-US"/>
           <w14:ligatures w14:val="none"/>
         </w:rPr>
-      </w:pPr>
+        <w:t xml:space="preserve"> Nur Assyakirin Binte Azam (G263434)</w:t>
+      </w:r>
     </w:p>
     <w:p>
       <w:pPr>
@@ -497,7 +495,10 @@
           <w14:ligatures w14:val="none"/>
         </w:rPr>
       </w:pPr>
-      <w:r>
+    </w:p>
+    <w:p>
+      <w:pPr>
+        <w:spacing w:after="0" w:line="240" w:lineRule="auto"/>
         <w:rPr>
           <w:rFonts w:ascii="Arial" w:eastAsia="DengXian" w:hAnsi="Arial" w:cs="Arial"/>
           <w:kern w:val="0"/>
@@ -506,52 +507,7 @@
           <w:lang w:eastAsia="en-US"/>
           <w14:ligatures w14:val="none"/>
         </w:rPr>
-        <w:t>Tutorial Group</w:t>
-      </w:r>
-      <w:r>
-        <w:rPr>
-          <w:rFonts w:ascii="Arial" w:eastAsia="DengXian" w:hAnsi="Arial" w:cs="Arial"/>
-          <w:kern w:val="0"/>
-          <w:sz w:val="28"/>
-          <w:szCs w:val="28"/>
-          <w:lang w:val="en-GB" w:eastAsia="en-US"/>
-          <w14:ligatures w14:val="none"/>
-        </w:rPr>
-        <w:tab/>
-      </w:r>
-      <w:r>
-        <w:rPr>
-          <w:rFonts w:ascii="Arial" w:eastAsia="DengXian" w:hAnsi="Arial" w:cs="Arial"/>
-          <w:kern w:val="0"/>
-          <w:sz w:val="28"/>
-          <w:szCs w:val="28"/>
-          <w:lang w:val="en-GB" w:eastAsia="en-US"/>
-          <w14:ligatures w14:val="none"/>
-        </w:rPr>
-        <w:tab/>
-      </w:r>
-      <w:r>
-        <w:rPr>
-          <w:rFonts w:ascii="Arial" w:eastAsia="DengXian" w:hAnsi="Arial" w:cs="Arial"/>
-          <w:kern w:val="0"/>
-          <w:sz w:val="28"/>
-          <w:szCs w:val="28"/>
-          <w:lang w:val="en-GB" w:eastAsia="en-US"/>
-          <w14:ligatures w14:val="none"/>
-        </w:rPr>
-        <w:tab/>
-      </w:r>
-      <w:r>
-        <w:rPr>
-          <w:rFonts w:ascii="Arial" w:eastAsia="DengXian" w:hAnsi="Arial" w:cs="Arial"/>
-          <w:kern w:val="0"/>
-          <w:sz w:val="28"/>
-          <w:szCs w:val="28"/>
-          <w:lang w:val="en-GB" w:eastAsia="en-US"/>
-          <w14:ligatures w14:val="none"/>
-        </w:rPr>
-        <w:tab/>
-      </w:r>
+      </w:pPr>
       <w:r>
         <w:rPr>
           <w:rFonts w:ascii="Arial" w:eastAsia="DengXian" w:hAnsi="Arial" w:cs="Arial"/>
@@ -561,39 +517,80 @@
           <w:lang w:eastAsia="en-US"/>
           <w14:ligatures w14:val="none"/>
         </w:rPr>
-        <w:t xml:space="preserve">:  </w:t>
-      </w:r>
-    </w:p>
-    <w:p>
-      <w:pPr>
-        <w:spacing w:after="0" w:line="240" w:lineRule="auto"/>
-        <w:rPr>
-          <w:rFonts w:ascii="Arial" w:eastAsia="Arial" w:hAnsi="Arial" w:cs="Arial"/>
+        <w:t>Tutorial Group</w:t>
+      </w:r>
+      <w:r>
+        <w:rPr>
+          <w:rFonts w:ascii="Arial" w:eastAsia="DengXian" w:hAnsi="Arial" w:cs="Arial"/>
+          <w:kern w:val="0"/>
+          <w:sz w:val="28"/>
+          <w:szCs w:val="28"/>
+          <w:lang w:val="en-GB" w:eastAsia="en-US"/>
+          <w14:ligatures w14:val="none"/>
+        </w:rPr>
+        <w:tab/>
+      </w:r>
+      <w:r>
+        <w:rPr>
+          <w:rFonts w:ascii="Arial" w:eastAsia="DengXian" w:hAnsi="Arial" w:cs="Arial"/>
+          <w:kern w:val="0"/>
+          <w:sz w:val="28"/>
+          <w:szCs w:val="28"/>
+          <w:lang w:val="en-GB" w:eastAsia="en-US"/>
+          <w14:ligatures w14:val="none"/>
+        </w:rPr>
+        <w:tab/>
+      </w:r>
+      <w:r>
+        <w:rPr>
+          <w:rFonts w:ascii="Arial" w:eastAsia="DengXian" w:hAnsi="Arial" w:cs="Arial"/>
+          <w:kern w:val="0"/>
+          <w:sz w:val="28"/>
+          <w:szCs w:val="28"/>
+          <w:lang w:val="en-GB" w:eastAsia="en-US"/>
+          <w14:ligatures w14:val="none"/>
+        </w:rPr>
+        <w:tab/>
+      </w:r>
+      <w:r>
+        <w:rPr>
+          <w:rFonts w:ascii="Arial" w:eastAsia="DengXian" w:hAnsi="Arial" w:cs="Arial"/>
+          <w:kern w:val="0"/>
+          <w:sz w:val="28"/>
+          <w:szCs w:val="28"/>
+          <w:lang w:val="en-GB" w:eastAsia="en-US"/>
+          <w14:ligatures w14:val="none"/>
+        </w:rPr>
+        <w:tab/>
+      </w:r>
+      <w:r>
+        <w:rPr>
+          <w:rFonts w:ascii="Arial" w:eastAsia="DengXian" w:hAnsi="Arial" w:cs="Arial"/>
           <w:kern w:val="0"/>
           <w:sz w:val="28"/>
           <w:szCs w:val="28"/>
           <w:lang w:eastAsia="en-US"/>
           <w14:ligatures w14:val="none"/>
         </w:rPr>
-      </w:pPr>
-      <w:r>
-        <w:rPr>
-          <w:rFonts w:ascii="Arial" w:eastAsia="Segoe UI" w:hAnsi="Arial" w:cs="Arial"/>
-          <w:color w:val="FFFFFF"/>
+        <w:t xml:space="preserve">:  </w:t>
+      </w:r>
+      <w:r>
+        <w:rPr>
+          <w:rFonts w:ascii="Arial" w:eastAsia="DengXian" w:hAnsi="Arial" w:cs="Arial"/>
           <w:kern w:val="0"/>
           <w:sz w:val="28"/>
           <w:szCs w:val="28"/>
           <w:lang w:eastAsia="en-US"/>
           <w14:ligatures w14:val="none"/>
         </w:rPr>
-        <w:t>Jenny LING (TP)</w:t>
+        <w:t>B01</w:t>
       </w:r>
     </w:p>
     <w:p>
       <w:pPr>
         <w:spacing w:after="0" w:line="240" w:lineRule="auto"/>
         <w:rPr>
-          <w:rFonts w:ascii="Arial" w:eastAsia="DengXian" w:hAnsi="Arial" w:cs="Arial"/>
+          <w:rFonts w:ascii="Arial" w:eastAsia="Arial" w:hAnsi="Arial" w:cs="Arial"/>
           <w:kern w:val="0"/>
           <w:sz w:val="28"/>
           <w:szCs w:val="28"/>
@@ -603,82 +600,20 @@
       </w:pPr>
       <w:r>
         <w:rPr>
-          <w:rFonts w:ascii="Arial" w:eastAsia="DengXian" w:hAnsi="Arial" w:cs="Arial"/>
+          <w:rFonts w:ascii="Arial" w:eastAsia="Segoe UI" w:hAnsi="Arial" w:cs="Arial"/>
+          <w:color w:val="FFFFFF"/>
           <w:kern w:val="0"/>
           <w:sz w:val="28"/>
           <w:szCs w:val="28"/>
           <w:lang w:eastAsia="en-US"/>
           <w14:ligatures w14:val="none"/>
         </w:rPr>
-        <w:t>Tutor</w:t>
-      </w:r>
-      <w:r>
-        <w:rPr>
-          <w:rFonts w:ascii="Arial" w:eastAsia="DengXian" w:hAnsi="Arial" w:cs="Arial"/>
-          <w:kern w:val="0"/>
-          <w:sz w:val="28"/>
-          <w:szCs w:val="28"/>
-          <w:lang w:val="en-GB" w:eastAsia="en-US"/>
-          <w14:ligatures w14:val="none"/>
-        </w:rPr>
-        <w:tab/>
-      </w:r>
-      <w:r>
-        <w:rPr>
-          <w:rFonts w:ascii="Arial" w:eastAsia="DengXian" w:hAnsi="Arial" w:cs="Arial"/>
-          <w:kern w:val="0"/>
-          <w:sz w:val="28"/>
-          <w:szCs w:val="28"/>
-          <w:lang w:val="en-GB" w:eastAsia="en-US"/>
-          <w14:ligatures w14:val="none"/>
-        </w:rPr>
-        <w:tab/>
-      </w:r>
-      <w:r>
-        <w:rPr>
-          <w:rFonts w:ascii="Arial" w:eastAsia="DengXian" w:hAnsi="Arial" w:cs="Arial"/>
-          <w:kern w:val="0"/>
-          <w:sz w:val="28"/>
-          <w:szCs w:val="28"/>
-          <w:lang w:val="en-GB" w:eastAsia="en-US"/>
-          <w14:ligatures w14:val="none"/>
-        </w:rPr>
-        <w:tab/>
-      </w:r>
-      <w:r>
-        <w:rPr>
-          <w:rFonts w:ascii="Arial" w:eastAsia="DengXian" w:hAnsi="Arial" w:cs="Arial"/>
-          <w:kern w:val="0"/>
-          <w:sz w:val="28"/>
-          <w:szCs w:val="28"/>
-          <w:lang w:val="en-GB" w:eastAsia="en-US"/>
-          <w14:ligatures w14:val="none"/>
-        </w:rPr>
-        <w:tab/>
-      </w:r>
-      <w:r>
-        <w:rPr>
-          <w:rFonts w:ascii="Arial" w:eastAsia="DengXian" w:hAnsi="Arial" w:cs="Arial"/>
-          <w:kern w:val="0"/>
-          <w:sz w:val="28"/>
-          <w:szCs w:val="28"/>
-          <w:lang w:val="en-GB" w:eastAsia="en-US"/>
-          <w14:ligatures w14:val="none"/>
-        </w:rPr>
-        <w:tab/>
-      </w:r>
-      <w:r>
-        <w:rPr>
-          <w:rFonts w:ascii="Arial" w:eastAsia="DengXian" w:hAnsi="Arial" w:cs="Arial"/>
-          <w:kern w:val="0"/>
-          <w:sz w:val="28"/>
-          <w:szCs w:val="28"/>
-          <w:lang w:val="en-GB" w:eastAsia="en-US"/>
-          <w14:ligatures w14:val="none"/>
-        </w:rPr>
-        <w:tab/>
-      </w:r>
-      <w:r>
+        <w:t>Jenny LING (TP)</w:t>
+      </w:r>
+    </w:p>
+    <w:p>
+      <w:pPr>
+        <w:spacing w:after="0" w:line="240" w:lineRule="auto"/>
         <w:rPr>
           <w:rFonts w:ascii="Arial" w:eastAsia="DengXian" w:hAnsi="Arial" w:cs="Arial"/>
           <w:kern w:val="0"/>
@@ -687,12 +622,8 @@
           <w:lang w:eastAsia="en-US"/>
           <w14:ligatures w14:val="none"/>
         </w:rPr>
-        <w:t xml:space="preserve">: </w:t>
-      </w:r>
-    </w:p>
-    <w:p>
-      <w:pPr>
-        <w:spacing w:after="0" w:line="240" w:lineRule="auto"/>
+      </w:pPr>
+      <w:r>
         <w:rPr>
           <w:rFonts w:ascii="Arial" w:eastAsia="DengXian" w:hAnsi="Arial" w:cs="Arial"/>
           <w:kern w:val="0"/>
@@ -701,11 +632,75 @@
           <w:lang w:eastAsia="en-US"/>
           <w14:ligatures w14:val="none"/>
         </w:rPr>
-      </w:pPr>
-    </w:p>
-    <w:p>
-      <w:pPr>
-        <w:spacing w:after="0" w:line="240" w:lineRule="auto"/>
+        <w:t>Tutor</w:t>
+      </w:r>
+      <w:r>
+        <w:rPr>
+          <w:rFonts w:ascii="Arial" w:eastAsia="DengXian" w:hAnsi="Arial" w:cs="Arial"/>
+          <w:kern w:val="0"/>
+          <w:sz w:val="28"/>
+          <w:szCs w:val="28"/>
+          <w:lang w:val="en-GB" w:eastAsia="en-US"/>
+          <w14:ligatures w14:val="none"/>
+        </w:rPr>
+        <w:tab/>
+      </w:r>
+      <w:r>
+        <w:rPr>
+          <w:rFonts w:ascii="Arial" w:eastAsia="DengXian" w:hAnsi="Arial" w:cs="Arial"/>
+          <w:kern w:val="0"/>
+          <w:sz w:val="28"/>
+          <w:szCs w:val="28"/>
+          <w:lang w:val="en-GB" w:eastAsia="en-US"/>
+          <w14:ligatures w14:val="none"/>
+        </w:rPr>
+        <w:tab/>
+      </w:r>
+      <w:r>
+        <w:rPr>
+          <w:rFonts w:ascii="Arial" w:eastAsia="DengXian" w:hAnsi="Arial" w:cs="Arial"/>
+          <w:kern w:val="0"/>
+          <w:sz w:val="28"/>
+          <w:szCs w:val="28"/>
+          <w:lang w:val="en-GB" w:eastAsia="en-US"/>
+          <w14:ligatures w14:val="none"/>
+        </w:rPr>
+        <w:tab/>
+      </w:r>
+      <w:r>
+        <w:rPr>
+          <w:rFonts w:ascii="Arial" w:eastAsia="DengXian" w:hAnsi="Arial" w:cs="Arial"/>
+          <w:kern w:val="0"/>
+          <w:sz w:val="28"/>
+          <w:szCs w:val="28"/>
+          <w:lang w:val="en-GB" w:eastAsia="en-US"/>
+          <w14:ligatures w14:val="none"/>
+        </w:rPr>
+        <w:tab/>
+      </w:r>
+      <w:r>
+        <w:rPr>
+          <w:rFonts w:ascii="Arial" w:eastAsia="DengXian" w:hAnsi="Arial" w:cs="Arial"/>
+          <w:kern w:val="0"/>
+          <w:sz w:val="28"/>
+          <w:szCs w:val="28"/>
+          <w:lang w:val="en-GB" w:eastAsia="en-US"/>
+          <w14:ligatures w14:val="none"/>
+        </w:rPr>
+        <w:tab/>
+      </w:r>
+      <w:r>
+        <w:rPr>
+          <w:rFonts w:ascii="Arial" w:eastAsia="DengXian" w:hAnsi="Arial" w:cs="Arial"/>
+          <w:kern w:val="0"/>
+          <w:sz w:val="28"/>
+          <w:szCs w:val="28"/>
+          <w:lang w:val="en-GB" w:eastAsia="en-US"/>
+          <w14:ligatures w14:val="none"/>
+        </w:rPr>
+        <w:tab/>
+      </w:r>
+      <w:r>
         <w:rPr>
           <w:rFonts w:ascii="Arial" w:eastAsia="DengXian" w:hAnsi="Arial" w:cs="Arial"/>
           <w:kern w:val="0"/>
@@ -714,7 +709,8 @@
           <w:lang w:eastAsia="en-US"/>
           <w14:ligatures w14:val="none"/>
         </w:rPr>
-      </w:pPr>
+        <w:t xml:space="preserve">: </w:t>
+      </w:r>
       <w:r>
         <w:rPr>
           <w:rFonts w:ascii="Arial" w:eastAsia="DengXian" w:hAnsi="Arial" w:cs="Arial"/>
@@ -724,53 +720,12 @@
           <w:lang w:eastAsia="en-US"/>
           <w14:ligatures w14:val="none"/>
         </w:rPr>
-        <w:t>Submission Date</w:t>
-      </w:r>
-      <w:r>
-        <w:rPr>
-          <w:rFonts w:ascii="Arial" w:eastAsia="DengXian" w:hAnsi="Arial" w:cs="Arial"/>
-          <w:kern w:val="0"/>
-          <w:sz w:val="28"/>
-          <w:szCs w:val="28"/>
-          <w:lang w:val="en-GB" w:eastAsia="en-US"/>
-          <w14:ligatures w14:val="none"/>
-        </w:rPr>
-        <w:tab/>
-      </w:r>
-      <w:r>
-        <w:rPr>
-          <w:rFonts w:ascii="Arial" w:eastAsia="DengXian" w:hAnsi="Arial" w:cs="Arial"/>
-          <w:kern w:val="0"/>
-          <w:sz w:val="28"/>
-          <w:szCs w:val="28"/>
-          <w:lang w:val="en-GB" w:eastAsia="en-US"/>
-          <w14:ligatures w14:val="none"/>
-        </w:rPr>
-        <w:tab/>
-      </w:r>
-      <w:r>
-        <w:rPr>
-          <w:rFonts w:ascii="Arial" w:eastAsia="DengXian" w:hAnsi="Arial" w:cs="Arial"/>
-          <w:kern w:val="0"/>
-          <w:sz w:val="28"/>
-          <w:szCs w:val="28"/>
-          <w:lang w:val="en-GB" w:eastAsia="en-US"/>
-          <w14:ligatures w14:val="none"/>
-        </w:rPr>
-        <w:tab/>
-      </w:r>
-      <w:r>
-        <w:rPr>
-          <w:rFonts w:ascii="Arial" w:eastAsia="DengXian" w:hAnsi="Arial" w:cs="Arial"/>
-          <w:kern w:val="0"/>
-          <w:sz w:val="28"/>
-          <w:szCs w:val="28"/>
-          <w:lang w:val="en-GB" w:eastAsia="en-US"/>
-          <w14:ligatures w14:val="none"/>
-        </w:rPr>
-        <w:tab/>
-      </w:r>
-      <w:r>
+        <w:t>Ruchir SRIVASTAVA</w:t>
+      </w:r>
+    </w:p>
+    <w:p>
+      <w:pPr>
+        <w:spacing w:after="0" w:line="240" w:lineRule="auto"/>
         <w:rPr>
           <w:rFonts w:ascii="Arial" w:eastAsia="DengXian" w:hAnsi="Arial" w:cs="Arial"/>
           <w:kern w:val="0"/>
@@ -779,7 +734,96 @@
           <w:lang w:eastAsia="en-US"/>
           <w14:ligatures w14:val="none"/>
         </w:rPr>
+      </w:pPr>
+    </w:p>
+    <w:p>
+      <w:pPr>
+        <w:spacing w:after="0" w:line="240" w:lineRule="auto"/>
+        <w:rPr>
+          <w:rFonts w:ascii="Arial" w:eastAsia="DengXian" w:hAnsi="Arial" w:cs="Arial"/>
+          <w:kern w:val="0"/>
+          <w:sz w:val="28"/>
+          <w:szCs w:val="28"/>
+          <w:lang w:eastAsia="en-US"/>
+          <w14:ligatures w14:val="none"/>
+        </w:rPr>
+      </w:pPr>
+      <w:r>
+        <w:rPr>
+          <w:rFonts w:ascii="Arial" w:eastAsia="DengXian" w:hAnsi="Arial" w:cs="Arial"/>
+          <w:kern w:val="0"/>
+          <w:sz w:val="28"/>
+          <w:szCs w:val="28"/>
+          <w:lang w:eastAsia="en-US"/>
+          <w14:ligatures w14:val="none"/>
+        </w:rPr>
+        <w:t>Submission Date</w:t>
+      </w:r>
+      <w:r>
+        <w:rPr>
+          <w:rFonts w:ascii="Arial" w:eastAsia="DengXian" w:hAnsi="Arial" w:cs="Arial"/>
+          <w:kern w:val="0"/>
+          <w:sz w:val="28"/>
+          <w:szCs w:val="28"/>
+          <w:lang w:val="en-GB" w:eastAsia="en-US"/>
+          <w14:ligatures w14:val="none"/>
+        </w:rPr>
+        <w:tab/>
+      </w:r>
+      <w:r>
+        <w:rPr>
+          <w:rFonts w:ascii="Arial" w:eastAsia="DengXian" w:hAnsi="Arial" w:cs="Arial"/>
+          <w:kern w:val="0"/>
+          <w:sz w:val="28"/>
+          <w:szCs w:val="28"/>
+          <w:lang w:val="en-GB" w:eastAsia="en-US"/>
+          <w14:ligatures w14:val="none"/>
+        </w:rPr>
+        <w:tab/>
+      </w:r>
+      <w:r>
+        <w:rPr>
+          <w:rFonts w:ascii="Arial" w:eastAsia="DengXian" w:hAnsi="Arial" w:cs="Arial"/>
+          <w:kern w:val="0"/>
+          <w:sz w:val="28"/>
+          <w:szCs w:val="28"/>
+          <w:lang w:val="en-GB" w:eastAsia="en-US"/>
+          <w14:ligatures w14:val="none"/>
+        </w:rPr>
+        <w:tab/>
+      </w:r>
+      <w:r>
+        <w:rPr>
+          <w:rFonts w:ascii="Arial" w:eastAsia="DengXian" w:hAnsi="Arial" w:cs="Arial"/>
+          <w:kern w:val="0"/>
+          <w:sz w:val="28"/>
+          <w:szCs w:val="28"/>
+          <w:lang w:val="en-GB" w:eastAsia="en-US"/>
+          <w14:ligatures w14:val="none"/>
+        </w:rPr>
+        <w:tab/>
+      </w:r>
+      <w:r>
+        <w:rPr>
+          <w:rFonts w:ascii="Arial" w:eastAsia="DengXian" w:hAnsi="Arial" w:cs="Arial"/>
+          <w:kern w:val="0"/>
+          <w:sz w:val="28"/>
+          <w:szCs w:val="28"/>
+          <w:lang w:eastAsia="en-US"/>
+          <w14:ligatures w14:val="none"/>
+        </w:rPr>
         <w:t xml:space="preserve">: </w:t>
+      </w:r>
+      <w:r>
+        <w:rPr>
+          <w:rFonts w:ascii="Arial" w:eastAsia="DengXian" w:hAnsi="Arial" w:cs="Arial"/>
+          <w:kern w:val="0"/>
+          <w:sz w:val="28"/>
+          <w:szCs w:val="28"/>
+          <w:lang w:eastAsia="en-US"/>
+          <w14:ligatures w14:val="none"/>
+        </w:rPr>
+        <w:t>11 February 2026</w:t>
       </w:r>
     </w:p>
     <w:p>
@@ -1332,10 +1376,10 @@
                   <v:path o:extrusionok="f" gradientshapeok="t" o:connecttype="rect"/>
                   <o:lock v:ext="edit" aspectratio="t"/>
                 </v:shapetype>
-                <v:shape id="_x0000_i1025" type="#_x0000_t75" style="width:74.65pt;height:49.35pt" o:ole="">
+                <v:shape id="_x0000_i1025" type="#_x0000_t75" style="width:74.5pt;height:49.2pt" o:ole="">
                   <v:imagedata r:id="rId12" o:title=""/>
                 </v:shape>
-                <o:OLEObject Type="Embed" ProgID="Acrobat.Document.DC" ShapeID="_x0000_i1025" DrawAspect="Icon" ObjectID="_1826877311" r:id="rId13"/>
+                <o:OLEObject Type="Embed" ProgID="Acrobat.Document.DC" ShapeID="_x0000_i1025" DrawAspect="Icon" ObjectID="_1832099626" r:id="rId13"/>
               </w:object>
             </w:r>
           </w:p>
@@ -2007,6 +2051,42 @@
                 <w:szCs w:val="22"/>
               </w:rPr>
             </w:pPr>
+            <w:hyperlink r:id="rId15" w:history="1">
+              <w:r>
+                <w:rPr>
+                  <w:rStyle w:val="Hyperlink"/>
+                  <w:rFonts w:ascii="Arial" w:hAnsi="Arial" w:cs="Arial"/>
+                  <w:sz w:val="22"/>
+                  <w:szCs w:val="22"/>
+                </w:rPr>
+                <w:t>https://archive.ics.uci.edu/dataset/222/bank+marketing</w:t>
+              </w:r>
+            </w:hyperlink>
+            <w:r>
+              <w:rPr>
+                <w:rFonts w:ascii="Arial" w:hAnsi="Arial" w:cs="Arial"/>
+                <w:sz w:val="22"/>
+                <w:szCs w:val="22"/>
+              </w:rPr>
+              <w:t xml:space="preserve"> </w:t>
+            </w:r>
+          </w:p>
+          <w:p>
+            <w:pPr>
+              <w:rPr>
+                <w:rFonts w:ascii="Arial" w:hAnsi="Arial" w:cs="Arial"/>
+                <w:sz w:val="22"/>
+                <w:szCs w:val="22"/>
+              </w:rPr>
+            </w:pPr>
+            <w:r>
+              <w:rPr>
+                <w:rFonts w:ascii="Arial" w:hAnsi="Arial" w:cs="Arial"/>
+                <w:sz w:val="22"/>
+                <w:szCs w:val="22"/>
+              </w:rPr>
+              <w:t>(Bank Marketing)</w:t>
+            </w:r>
           </w:p>
         </w:tc>
       </w:tr>
@@ -2049,6 +2129,25 @@
                 <w:szCs w:val="22"/>
               </w:rPr>
             </w:pPr>
+            <w:hyperlink r:id="rId16" w:history="1">
+              <w:r>
+                <w:rPr>
+                  <w:rStyle w:val="Hyperlink"/>
+                  <w:rFonts w:ascii="Arial" w:hAnsi="Arial" w:cs="Arial"/>
+                  <w:sz w:val="22"/>
+                  <w:szCs w:val="22"/>
+                </w:rPr>
+                <w:t>https://github.com/NurAssyakirin/Bank-Marketing-Streamlit.git</w:t>
+              </w:r>
+            </w:hyperlink>
+            <w:r>
+              <w:rPr>
+                <w:rFonts w:ascii="Arial" w:hAnsi="Arial" w:cs="Arial"/>
+                <w:sz w:val="22"/>
+                <w:szCs w:val="22"/>
+              </w:rPr>
+              <w:t xml:space="preserve"> </w:t>
+            </w:r>
           </w:p>
         </w:tc>
       </w:tr>
@@ -2091,6 +2190,25 @@
                 <w:szCs w:val="22"/>
               </w:rPr>
             </w:pPr>
+            <w:hyperlink r:id="rId17" w:history="1">
+              <w:r>
+                <w:rPr>
+                  <w:rStyle w:val="Hyperlink"/>
+                  <w:rFonts w:ascii="Arial" w:hAnsi="Arial" w:cs="Arial"/>
+                  <w:sz w:val="22"/>
+                  <w:szCs w:val="22"/>
+                </w:rPr>
+                <w:t>https://nurassyakirin-bank-marketing-streamlit-app-5dkkop.streamlit.app/</w:t>
+              </w:r>
+            </w:hyperlink>
+            <w:r>
+              <w:rPr>
+                <w:rFonts w:ascii="Arial" w:hAnsi="Arial" w:cs="Arial"/>
+                <w:sz w:val="22"/>
+                <w:szCs w:val="22"/>
+              </w:rPr>
+              <w:t xml:space="preserve"> </w:t>
+            </w:r>
           </w:p>
         </w:tc>
       </w:tr>
@@ -2124,6 +2242,79 @@
           <w:szCs w:val="22"/>
           <w:u w:val="single"/>
         </w:rPr>
+        <w:drawing>
+          <wp:anchor distT="0" distB="0" distL="114300" distR="114300" simplePos="0" relativeHeight="251658240" behindDoc="1" locked="0" layoutInCell="1" allowOverlap="1" wp14:anchorId="2E28575B" wp14:editId="42226C5E">
+            <wp:simplePos x="0" y="0"/>
+            <wp:positionH relativeFrom="column">
+              <wp:posOffset>3082290</wp:posOffset>
+            </wp:positionH>
+            <wp:positionV relativeFrom="paragraph">
+              <wp:posOffset>295910</wp:posOffset>
+            </wp:positionV>
+            <wp:extent cx="3034030" cy="2072640"/>
+            <wp:effectExtent l="0" t="0" r="0" b="3810"/>
+            <wp:wrapTight wrapText="bothSides">
+              <wp:wrapPolygon edited="0">
+                <wp:start x="0" y="0"/>
+                <wp:lineTo x="0" y="21441"/>
+                <wp:lineTo x="21428" y="21441"/>
+                <wp:lineTo x="21428" y="0"/>
+                <wp:lineTo x="0" y="0"/>
+              </wp:wrapPolygon>
+            </wp:wrapTight>
+            <wp:docPr id="2005236755" name="Picture 1" descr="A screenshot of a computer&#10;&#10;AI-generated content may be incorrect."/>
+            <wp:cNvGraphicFramePr>
+              <a:graphicFrameLocks xmlns:a="http://schemas.openxmlformats.org/drawingml/2006/main" noChangeAspect="1"/>
+            </wp:cNvGraphicFramePr>
+            <a:graphic xmlns:a="http://schemas.openxmlformats.org/drawingml/2006/main">
+              <a:graphicData uri="http://schemas.openxmlformats.org/drawingml/2006/picture">
+                <pic:pic xmlns:pic="http://schemas.openxmlformats.org/drawingml/2006/picture">
+                  <pic:nvPicPr>
+                    <pic:cNvPr id="2005236755" name="Picture 1" descr="A screenshot of a computer&#10;&#10;AI-generated content may be incorrect."/>
+                    <pic:cNvPicPr/>
+                  </pic:nvPicPr>
+                  <pic:blipFill>
+                    <a:blip r:embed="rId18" cstate="print">
+                      <a:extLst>
+                        <a:ext uri="{28A0092B-C50C-407E-A947-70E740481C1C}">
+                          <a14:useLocalDpi xmlns:a14="http://schemas.microsoft.com/office/drawing/2010/main" val="0"/>
+                        </a:ext>
+                      </a:extLst>
+                    </a:blip>
+                    <a:stretch>
+                      <a:fillRect/>
+                    </a:stretch>
+                  </pic:blipFill>
+                  <pic:spPr>
+                    <a:xfrm>
+                      <a:off x="0" y="0"/>
+                      <a:ext cx="3034030" cy="2072640"/>
+                    </a:xfrm>
+                    <a:prstGeom prst="rect">
+                      <a:avLst/>
+                    </a:prstGeom>
+                  </pic:spPr>
+                </pic:pic>
+              </a:graphicData>
+            </a:graphic>
+            <wp14:sizeRelH relativeFrom="page">
+              <wp14:pctWidth>0</wp14:pctWidth>
+            </wp14:sizeRelH>
+            <wp14:sizeRelV relativeFrom="page">
+              <wp14:pctHeight>0</wp14:pctHeight>
+            </wp14:sizeRelV>
+          </wp:anchor>
+        </w:drawing>
+      </w:r>
+      <w:r>
+        <w:rPr>
+          <w:rFonts w:ascii="Arial" w:hAnsi="Arial" w:cs="Arial"/>
+          <w:b/>
+          <w:bCs/>
+          <w:sz w:val="22"/>
+          <w:szCs w:val="22"/>
+          <w:u w:val="single"/>
+        </w:rPr>
         <w:t>3 screenshots</w:t>
       </w:r>
     </w:p>
@@ -2135,6 +2326,137 @@
           <w:bCs/>
           <w:sz w:val="22"/>
           <w:szCs w:val="22"/>
+          <w:u w:val="single"/>
+        </w:rPr>
+      </w:pPr>
+      <w:r>
+        <w:rPr>
+          <w:rFonts w:ascii="Arial" w:hAnsi="Arial" w:cs="Arial"/>
+          <w:b/>
+          <w:bCs/>
+          <w:sz w:val="22"/>
+          <w:szCs w:val="22"/>
+          <w:u w:val="single"/>
+        </w:rPr>
+        <w:drawing>
+          <wp:anchor distT="0" distB="0" distL="114300" distR="114300" simplePos="0" relativeHeight="251659264" behindDoc="1" locked="0" layoutInCell="1" allowOverlap="1" wp14:anchorId="250F0E1F" wp14:editId="72B5C3B8">
+            <wp:simplePos x="0" y="0"/>
+            <wp:positionH relativeFrom="column">
+              <wp:posOffset>0</wp:posOffset>
+            </wp:positionH>
+            <wp:positionV relativeFrom="paragraph">
+              <wp:posOffset>-698</wp:posOffset>
+            </wp:positionV>
+            <wp:extent cx="3027515" cy="2082297"/>
+            <wp:effectExtent l="0" t="0" r="1905" b="0"/>
+            <wp:wrapTight wrapText="bothSides">
+              <wp:wrapPolygon edited="0">
+                <wp:start x="0" y="0"/>
+                <wp:lineTo x="0" y="21343"/>
+                <wp:lineTo x="21478" y="21343"/>
+                <wp:lineTo x="21478" y="0"/>
+                <wp:lineTo x="0" y="0"/>
+              </wp:wrapPolygon>
+            </wp:wrapTight>
+            <wp:docPr id="484090549" name="Picture 1" descr="A screenshot of a computer&#10;&#10;AI-generated content may be incorrect."/>
+            <wp:cNvGraphicFramePr>
+              <a:graphicFrameLocks xmlns:a="http://schemas.openxmlformats.org/drawingml/2006/main" noChangeAspect="1"/>
+            </wp:cNvGraphicFramePr>
+            <a:graphic xmlns:a="http://schemas.openxmlformats.org/drawingml/2006/main">
+              <a:graphicData uri="http://schemas.openxmlformats.org/drawingml/2006/picture">
+                <pic:pic xmlns:pic="http://schemas.openxmlformats.org/drawingml/2006/picture">
+                  <pic:nvPicPr>
+                    <pic:cNvPr id="484090549" name="Picture 1" descr="A screenshot of a computer&#10;&#10;AI-generated content may be incorrect."/>
+                    <pic:cNvPicPr/>
+                  </pic:nvPicPr>
+                  <pic:blipFill>
+                    <a:blip r:embed="rId19" cstate="print">
+                      <a:extLst>
+                        <a:ext uri="{28A0092B-C50C-407E-A947-70E740481C1C}">
+                          <a14:useLocalDpi xmlns:a14="http://schemas.microsoft.com/office/drawing/2010/main" val="0"/>
+                        </a:ext>
+                      </a:extLst>
+                    </a:blip>
+                    <a:stretch>
+                      <a:fillRect/>
+                    </a:stretch>
+                  </pic:blipFill>
+                  <pic:spPr>
+                    <a:xfrm>
+                      <a:off x="0" y="0"/>
+                      <a:ext cx="3027515" cy="2082297"/>
+                    </a:xfrm>
+                    <a:prstGeom prst="rect">
+                      <a:avLst/>
+                    </a:prstGeom>
+                  </pic:spPr>
+                </pic:pic>
+              </a:graphicData>
+            </a:graphic>
+            <wp14:sizeRelH relativeFrom="page">
+              <wp14:pctWidth>0</wp14:pctWidth>
+            </wp14:sizeRelH>
+            <wp14:sizeRelV relativeFrom="page">
+              <wp14:pctHeight>0</wp14:pctHeight>
+            </wp14:sizeRelV>
+          </wp:anchor>
+        </w:drawing>
+      </w:r>
+      <w:r>
+        <w:rPr>
+          <w:noProof/>
+        </w:rPr>
+        <w:t xml:space="preserve"> </w:t>
+      </w:r>
+      <w:r>
+        <w:rPr>
+          <w:noProof/>
+        </w:rPr>
+        <w:drawing>
+          <wp:inline distT="0" distB="0" distL="0" distR="0" wp14:anchorId="1151A8A9" wp14:editId="161D2032">
+            <wp:extent cx="3005751" cy="2025702"/>
+            <wp:effectExtent l="0" t="0" r="4445" b="0"/>
+            <wp:docPr id="863487678" name="Picture 1" descr="A screenshot of a computer&#10;&#10;AI-generated content may be incorrect."/>
+            <wp:cNvGraphicFramePr>
+              <a:graphicFrameLocks xmlns:a="http://schemas.openxmlformats.org/drawingml/2006/main" noChangeAspect="1"/>
+            </wp:cNvGraphicFramePr>
+            <a:graphic xmlns:a="http://schemas.openxmlformats.org/drawingml/2006/main">
+              <a:graphicData uri="http://schemas.openxmlformats.org/drawingml/2006/picture">
+                <pic:pic xmlns:pic="http://schemas.openxmlformats.org/drawingml/2006/picture">
+                  <pic:nvPicPr>
+                    <pic:cNvPr id="863487678" name="Picture 1" descr="A screenshot of a computer&#10;&#10;AI-generated content may be incorrect."/>
+                    <pic:cNvPicPr/>
+                  </pic:nvPicPr>
+                  <pic:blipFill>
+                    <a:blip r:embed="rId20"/>
+                    <a:stretch>
+                      <a:fillRect/>
+                    </a:stretch>
+                  </pic:blipFill>
+                  <pic:spPr>
+                    <a:xfrm>
+                      <a:off x="0" y="0"/>
+                      <a:ext cx="3022635" cy="2037081"/>
+                    </a:xfrm>
+                    <a:prstGeom prst="rect">
+                      <a:avLst/>
+                    </a:prstGeom>
+                  </pic:spPr>
+                </pic:pic>
+              </a:graphicData>
+            </a:graphic>
+          </wp:inline>
+        </w:drawing>
+      </w:r>
+    </w:p>
+    <w:p>
+      <w:pPr>
+        <w:rPr>
+          <w:rFonts w:ascii="Arial" w:hAnsi="Arial" w:cs="Arial"/>
+          <w:b/>
+          <w:bCs/>
+          <w:sz w:val="22"/>
+          <w:szCs w:val="22"/>
         </w:rPr>
       </w:pPr>
       <w:r>
@@ -2152,12 +2474,43 @@
       <w:pPr>
         <w:rPr>
           <w:rFonts w:ascii="Arial" w:hAnsi="Arial" w:cs="Arial"/>
-          <w:b/>
-          <w:bCs/>
-          <w:sz w:val="22"/>
-          <w:szCs w:val="22"/>
-        </w:rPr>
-      </w:pPr>
+          <w:sz w:val="22"/>
+          <w:szCs w:val="22"/>
+        </w:rPr>
+      </w:pPr>
+      <w:r>
+        <w:rPr>
+          <w:rFonts w:ascii="Arial" w:hAnsi="Arial" w:cs="Arial"/>
+          <w:sz w:val="22"/>
+          <w:szCs w:val="22"/>
+        </w:rPr>
+        <w:t>It shows a default input state for example:</w:t>
+      </w:r>
+    </w:p>
+    <w:p>
+      <w:pPr>
+        <w:rPr>
+          <w:rFonts w:ascii="Arial" w:hAnsi="Arial" w:cs="Arial"/>
+          <w:sz w:val="22"/>
+          <w:szCs w:val="22"/>
+        </w:rPr>
+      </w:pPr>
+      <w:r>
+        <w:rPr>
+          <w:rFonts w:ascii="Arial" w:hAnsi="Arial" w:cs="Arial"/>
+          <w:sz w:val="22"/>
+          <w:szCs w:val="22"/>
+        </w:rPr>
+        <w:t>Job “Select Job”. It shows that user has not input anything in the website</w:t>
+      </w:r>
+      <w:r>
+        <w:rPr>
+          <w:rFonts w:ascii="Arial" w:hAnsi="Arial" w:cs="Arial"/>
+          <w:sz w:val="22"/>
+          <w:szCs w:val="22"/>
+        </w:rPr>
+        <w:t>.</w:t>
+      </w:r>
     </w:p>
     <w:p>
       <w:pPr>
@@ -2184,12 +2537,51 @@
       <w:pPr>
         <w:rPr>
           <w:rFonts w:ascii="Arial" w:hAnsi="Arial" w:cs="Arial"/>
-          <w:b/>
-          <w:bCs/>
-          <w:sz w:val="22"/>
-          <w:szCs w:val="22"/>
-        </w:rPr>
-      </w:pPr>
+          <w:sz w:val="22"/>
+          <w:szCs w:val="22"/>
+        </w:rPr>
+      </w:pPr>
+      <w:r>
+        <w:rPr>
+          <w:rFonts w:ascii="Arial" w:hAnsi="Arial" w:cs="Arial"/>
+          <w:sz w:val="22"/>
+          <w:szCs w:val="22"/>
+        </w:rPr>
+        <w:t>It shows the Prediction Result after user has input the required fields and clicks the Predict button for example:</w:t>
+      </w:r>
+    </w:p>
+    <w:p>
+      <w:pPr>
+        <w:rPr>
+          <w:rFonts w:ascii="Arial" w:hAnsi="Arial" w:cs="Arial"/>
+          <w:sz w:val="22"/>
+          <w:szCs w:val="22"/>
+        </w:rPr>
+      </w:pPr>
+      <w:r>
+        <w:rPr>
+          <w:rFonts w:ascii="Arial" w:hAnsi="Arial" w:cs="Arial"/>
+          <w:sz w:val="22"/>
+          <w:szCs w:val="22"/>
+        </w:rPr>
+        <w:t>Job: “</w:t>
+      </w:r>
+      <w:r>
+        <w:rPr>
+          <w:rFonts w:ascii="Arial" w:hAnsi="Arial" w:cs="Arial"/>
+          <w:sz w:val="22"/>
+          <w:szCs w:val="22"/>
+        </w:rPr>
+        <w:t>student</w:t>
+      </w:r>
+      <w:r>
+        <w:rPr>
+          <w:rFonts w:ascii="Arial" w:hAnsi="Arial" w:cs="Arial"/>
+          <w:sz w:val="22"/>
+          <w:szCs w:val="22"/>
+        </w:rPr>
+        <w:t>”, Marital Status: “single”, Age: “24”, Education: “tertiary”, Balance: “500”. It shows the prediction and probability are displayed.</w:t>
+      </w:r>
     </w:p>
     <w:p>
       <w:pPr>
@@ -2237,6 +2629,169 @@
       <w:pPr>
         <w:rPr>
           <w:rFonts w:ascii="Arial" w:hAnsi="Arial" w:cs="Arial"/>
+          <w:sz w:val="22"/>
+          <w:szCs w:val="22"/>
+        </w:rPr>
+      </w:pPr>
+      <w:r>
+        <w:rPr>
+          <w:rFonts w:ascii="Arial" w:hAnsi="Arial" w:cs="Arial"/>
+          <w:sz w:val="22"/>
+          <w:szCs w:val="22"/>
+        </w:rPr>
+        <w:t>It shows an interaction with the website after changing the inputs for example:</w:t>
+      </w:r>
+    </w:p>
+    <w:p>
+      <w:pPr>
+        <w:rPr>
+          <w:rFonts w:ascii="Arial" w:hAnsi="Arial" w:cs="Arial"/>
+          <w:sz w:val="22"/>
+          <w:szCs w:val="22"/>
+        </w:rPr>
+      </w:pPr>
+      <w:r>
+        <w:rPr>
+          <w:rFonts w:ascii="Arial" w:hAnsi="Arial" w:cs="Arial"/>
+          <w:sz w:val="22"/>
+          <w:szCs w:val="22"/>
+        </w:rPr>
+        <w:lastRenderedPageBreak/>
+        <w:t>Job: “</w:t>
+      </w:r>
+      <w:r>
+        <w:rPr>
+          <w:rFonts w:ascii="Arial" w:hAnsi="Arial" w:cs="Arial"/>
+          <w:sz w:val="22"/>
+          <w:szCs w:val="22"/>
+        </w:rPr>
+        <w:t>self-employed</w:t>
+      </w:r>
+      <w:r>
+        <w:rPr>
+          <w:rFonts w:ascii="Arial" w:hAnsi="Arial" w:cs="Arial"/>
+          <w:sz w:val="22"/>
+          <w:szCs w:val="22"/>
+        </w:rPr>
+        <w:t>”, Marital Status: “</w:t>
+      </w:r>
+      <w:r>
+        <w:rPr>
+          <w:rFonts w:ascii="Arial" w:hAnsi="Arial" w:cs="Arial"/>
+          <w:sz w:val="22"/>
+          <w:szCs w:val="22"/>
+        </w:rPr>
+        <w:t>married</w:t>
+      </w:r>
+      <w:r>
+        <w:rPr>
+          <w:rFonts w:ascii="Arial" w:hAnsi="Arial" w:cs="Arial"/>
+          <w:sz w:val="22"/>
+          <w:szCs w:val="22"/>
+        </w:rPr>
+        <w:t>”, Age: “</w:t>
+      </w:r>
+      <w:r>
+        <w:rPr>
+          <w:rFonts w:ascii="Arial" w:hAnsi="Arial" w:cs="Arial"/>
+          <w:sz w:val="22"/>
+          <w:szCs w:val="22"/>
+        </w:rPr>
+        <w:t>45</w:t>
+      </w:r>
+      <w:r>
+        <w:rPr>
+          <w:rFonts w:ascii="Arial" w:hAnsi="Arial" w:cs="Arial"/>
+          <w:sz w:val="22"/>
+          <w:szCs w:val="22"/>
+        </w:rPr>
+        <w:t>”, Education: “</w:t>
+      </w:r>
+      <w:r>
+        <w:rPr>
+          <w:rFonts w:ascii="Arial" w:hAnsi="Arial" w:cs="Arial"/>
+          <w:sz w:val="22"/>
+          <w:szCs w:val="22"/>
+        </w:rPr>
+        <w:t>unknown</w:t>
+      </w:r>
+      <w:r>
+        <w:rPr>
+          <w:rFonts w:ascii="Arial" w:hAnsi="Arial" w:cs="Arial"/>
+          <w:sz w:val="22"/>
+          <w:szCs w:val="22"/>
+        </w:rPr>
+        <w:t>”, Balance: “5</w:t>
+      </w:r>
+      <w:r>
+        <w:rPr>
+          <w:rFonts w:ascii="Arial" w:hAnsi="Arial" w:cs="Arial"/>
+          <w:sz w:val="22"/>
+          <w:szCs w:val="22"/>
+        </w:rPr>
+        <w:t>875</w:t>
+      </w:r>
+      <w:r>
+        <w:rPr>
+          <w:rFonts w:ascii="Arial" w:hAnsi="Arial" w:cs="Arial"/>
+          <w:sz w:val="22"/>
+          <w:szCs w:val="22"/>
+        </w:rPr>
+        <w:t xml:space="preserve">”. </w:t>
+      </w:r>
+      <w:r>
+        <w:rPr>
+          <w:rFonts w:ascii="Arial" w:hAnsi="Arial" w:cs="Arial"/>
+          <w:sz w:val="22"/>
+          <w:szCs w:val="22"/>
+        </w:rPr>
+        <w:t>U</w:t>
+      </w:r>
+      <w:r>
+        <w:rPr>
+          <w:rFonts w:ascii="Arial" w:hAnsi="Arial" w:cs="Arial"/>
+          <w:sz w:val="22"/>
+          <w:szCs w:val="22"/>
+        </w:rPr>
+        <w:t xml:space="preserve">ser will click predict </w:t>
+      </w:r>
+      <w:r>
+        <w:rPr>
+          <w:rFonts w:ascii="Arial" w:hAnsi="Arial" w:cs="Arial"/>
+          <w:sz w:val="22"/>
+          <w:szCs w:val="22"/>
+        </w:rPr>
+        <w:t>button</w:t>
+      </w:r>
+      <w:r>
+        <w:rPr>
+          <w:rFonts w:ascii="Arial" w:hAnsi="Arial" w:cs="Arial"/>
+          <w:sz w:val="22"/>
+          <w:szCs w:val="22"/>
+        </w:rPr>
+        <w:t xml:space="preserve"> which the</w:t>
+      </w:r>
+      <w:r>
+        <w:rPr>
+          <w:rFonts w:ascii="Arial" w:hAnsi="Arial" w:cs="Arial"/>
+          <w:sz w:val="22"/>
+          <w:szCs w:val="22"/>
+        </w:rPr>
+        <w:t>n the</w:t>
+      </w:r>
+      <w:r>
+        <w:rPr>
+          <w:rFonts w:ascii="Arial" w:hAnsi="Arial" w:cs="Arial"/>
+          <w:sz w:val="22"/>
+          <w:szCs w:val="22"/>
+        </w:rPr>
+        <w:t xml:space="preserve"> prediction changes shows the app updates dynamically.</w:t>
+      </w:r>
+    </w:p>
+    <w:p>
+      <w:pPr>
+        <w:rPr>
+          <w:rFonts w:ascii="Arial" w:hAnsi="Arial" w:cs="Arial"/>
           <w:b/>
           <w:bCs/>
           <w:sz w:val="22"/>
@@ -2256,10 +2811,70 @@
       <w:r>
         <w:rPr>
           <w:rFonts w:ascii="Arial" w:hAnsi="Arial" w:cs="Arial"/>
-          <w:sz w:val="22"/>
-          <w:szCs w:val="22"/>
-        </w:rPr>
-        <w:br w:type="page"/>
+        </w:rPr>
+        <w:drawing>
+          <wp:anchor distT="0" distB="0" distL="114300" distR="114300" simplePos="0" relativeHeight="251661312" behindDoc="1" locked="0" layoutInCell="1" allowOverlap="1" wp14:anchorId="377BFBF4" wp14:editId="7E276F51">
+            <wp:simplePos x="0" y="0"/>
+            <wp:positionH relativeFrom="margin">
+              <wp:posOffset>3149600</wp:posOffset>
+            </wp:positionH>
+            <wp:positionV relativeFrom="paragraph">
+              <wp:posOffset>292735</wp:posOffset>
+            </wp:positionV>
+            <wp:extent cx="3127375" cy="1410970"/>
+            <wp:effectExtent l="0" t="0" r="0" b="0"/>
+            <wp:wrapTight wrapText="bothSides">
+              <wp:wrapPolygon edited="0">
+                <wp:start x="0" y="0"/>
+                <wp:lineTo x="0" y="21289"/>
+                <wp:lineTo x="21446" y="21289"/>
+                <wp:lineTo x="21446" y="0"/>
+                <wp:lineTo x="0" y="0"/>
+              </wp:wrapPolygon>
+            </wp:wrapTight>
+            <wp:docPr id="1283511887" name="Picture 1" descr="A screenshot of a computer&#10;&#10;AI-generated content may be incorrect."/>
+            <wp:cNvGraphicFramePr>
+              <a:graphicFrameLocks xmlns:a="http://schemas.openxmlformats.org/drawingml/2006/main" noChangeAspect="1"/>
+            </wp:cNvGraphicFramePr>
+            <a:graphic xmlns:a="http://schemas.openxmlformats.org/drawingml/2006/main">
+              <a:graphicData uri="http://schemas.openxmlformats.org/drawingml/2006/picture">
+                <pic:pic xmlns:pic="http://schemas.openxmlformats.org/drawingml/2006/picture">
+                  <pic:nvPicPr>
+                    <pic:cNvPr id="1283511887" name="Picture 1" descr="A screenshot of a computer&#10;&#10;AI-generated content may be incorrect."/>
+                    <pic:cNvPicPr/>
+                  </pic:nvPicPr>
+                  <pic:blipFill>
+                    <a:blip r:embed="rId21" cstate="print">
+                      <a:extLst>
+                        <a:ext uri="{28A0092B-C50C-407E-A947-70E740481C1C}">
+                          <a14:useLocalDpi xmlns:a14="http://schemas.microsoft.com/office/drawing/2010/main" val="0"/>
+                        </a:ext>
+                      </a:extLst>
+                    </a:blip>
+                    <a:stretch>
+                      <a:fillRect/>
+                    </a:stretch>
+                  </pic:blipFill>
+                  <pic:spPr>
+                    <a:xfrm>
+                      <a:off x="0" y="0"/>
+                      <a:ext cx="3127375" cy="1410970"/>
+                    </a:xfrm>
+                    <a:prstGeom prst="rect">
+                      <a:avLst/>
+                    </a:prstGeom>
+                  </pic:spPr>
+                </pic:pic>
+              </a:graphicData>
+            </a:graphic>
+            <wp14:sizeRelH relativeFrom="page">
+              <wp14:pctWidth>0</wp14:pctWidth>
+            </wp14:sizeRelH>
+            <wp14:sizeRelV relativeFrom="page">
+              <wp14:pctHeight>0</wp14:pctHeight>
+            </wp14:sizeRelV>
+          </wp:anchor>
+        </w:drawing>
       </w:r>
       <w:r>
         <w:rPr>
@@ -2270,7 +2885,6 @@
           <w:szCs w:val="22"/>
           <w:u w:val="single"/>
         </w:rPr>
-        <w:lastRenderedPageBreak/>
         <w:t>Screenshots of version control or development logs (if applicable)</w:t>
       </w:r>
     </w:p>
@@ -2280,9 +2894,77 @@
           <w:rFonts w:ascii="Arial" w:hAnsi="Arial" w:cs="Arial"/>
         </w:rPr>
       </w:pPr>
+      <w:r>
+        <w:rPr>
+          <w:rFonts w:ascii="Arial" w:hAnsi="Arial" w:cs="Arial"/>
+        </w:rPr>
+        <w:drawing>
+          <wp:anchor distT="0" distB="0" distL="114300" distR="114300" simplePos="0" relativeHeight="251660288" behindDoc="1" locked="0" layoutInCell="1" allowOverlap="1" wp14:anchorId="6BA069B1" wp14:editId="4CAF5A49">
+            <wp:simplePos x="0" y="0"/>
+            <wp:positionH relativeFrom="column">
+              <wp:posOffset>0</wp:posOffset>
+            </wp:positionH>
+            <wp:positionV relativeFrom="paragraph">
+              <wp:posOffset>2056</wp:posOffset>
+            </wp:positionV>
+            <wp:extent cx="3098024" cy="1416867"/>
+            <wp:effectExtent l="0" t="0" r="7620" b="0"/>
+            <wp:wrapTight wrapText="bothSides">
+              <wp:wrapPolygon edited="0">
+                <wp:start x="0" y="0"/>
+                <wp:lineTo x="0" y="21203"/>
+                <wp:lineTo x="21520" y="21203"/>
+                <wp:lineTo x="21520" y="0"/>
+                <wp:lineTo x="0" y="0"/>
+              </wp:wrapPolygon>
+            </wp:wrapTight>
+            <wp:docPr id="544449759" name="Picture 1" descr="A screenshot of a computer&#10;&#10;AI-generated content may be incorrect."/>
+            <wp:cNvGraphicFramePr>
+              <a:graphicFrameLocks xmlns:a="http://schemas.openxmlformats.org/drawingml/2006/main" noChangeAspect="1"/>
+            </wp:cNvGraphicFramePr>
+            <a:graphic xmlns:a="http://schemas.openxmlformats.org/drawingml/2006/main">
+              <a:graphicData uri="http://schemas.openxmlformats.org/drawingml/2006/picture">
+                <pic:pic xmlns:pic="http://schemas.openxmlformats.org/drawingml/2006/picture">
+                  <pic:nvPicPr>
+                    <pic:cNvPr id="544449759" name="Picture 1" descr="A screenshot of a computer&#10;&#10;AI-generated content may be incorrect."/>
+                    <pic:cNvPicPr/>
+                  </pic:nvPicPr>
+                  <pic:blipFill>
+                    <a:blip r:embed="rId22" cstate="print">
+                      <a:extLst>
+                        <a:ext uri="{28A0092B-C50C-407E-A947-70E740481C1C}">
+                          <a14:useLocalDpi xmlns:a14="http://schemas.microsoft.com/office/drawing/2010/main" val="0"/>
+                        </a:ext>
+                      </a:extLst>
+                    </a:blip>
+                    <a:stretch>
+                      <a:fillRect/>
+                    </a:stretch>
+                  </pic:blipFill>
+                  <pic:spPr>
+                    <a:xfrm>
+                      <a:off x="0" y="0"/>
+                      <a:ext cx="3098024" cy="1416867"/>
+                    </a:xfrm>
+                    <a:prstGeom prst="rect">
+                      <a:avLst/>
+                    </a:prstGeom>
+                  </pic:spPr>
+                </pic:pic>
+              </a:graphicData>
+            </a:graphic>
+            <wp14:sizeRelH relativeFrom="page">
+              <wp14:pctWidth>0</wp14:pctWidth>
+            </wp14:sizeRelH>
+            <wp14:sizeRelV relativeFrom="page">
+              <wp14:pctHeight>0</wp14:pctHeight>
+            </wp14:sizeRelV>
+          </wp:anchor>
+        </w:drawing>
+      </w:r>
     </w:p>
     <w:sectPr>
-      <w:headerReference w:type="default" r:id="rId15"/>
+      <w:headerReference w:type="default" r:id="rId23"/>
       <w:pgSz w:w="11906" w:h="16838"/>
       <w:pgMar w:top="1440" w:right="1440" w:bottom="1440" w:left="1440" w:header="720" w:footer="720" w:gutter="0"/>
       <w:cols w:space="720"/>
@@ -2962,6 +3644,7 @@
   <w:style w:type="paragraph" w:default="1" w:styleId="Normal">
     <w:name w:val="Normal"/>
     <w:qFormat/>
+    <w:rsid w:val="00F03375"/>
   </w:style>
   <w:style w:type="paragraph" w:styleId="Heading1">
     <w:name w:val="heading 1"/>
@@ -3608,6 +4291,29 @@
       <w:szCs w:val="20"/>
     </w:rPr>
   </w:style>
+  <w:style w:type="character" w:styleId="Hyperlink">
+    <w:name w:val="Hyperlink"/>
+    <w:basedOn w:val="DefaultParagraphFont"/>
+    <w:uiPriority w:val="99"/>
+    <w:unhideWhenUsed/>
+    <w:rsid w:val="00C3395A"/>
+    <w:rPr>
+      <w:color w:val="467886" w:themeColor="hyperlink"/>
+      <w:u w:val="single"/>
+    </w:rPr>
+  </w:style>
+  <w:style w:type="character" w:styleId="UnresolvedMention">
+    <w:name w:val="Unresolved Mention"/>
+    <w:basedOn w:val="DefaultParagraphFont"/>
+    <w:uiPriority w:val="99"/>
+    <w:semiHidden/>
+    <w:unhideWhenUsed/>
+    <w:rsid w:val="00C3395A"/>
+    <w:rPr>
+      <w:color w:val="605E5C"/>
+      <w:shd w:val="clear" w:color="auto" w:fill="E1DFDD"/>
+    </w:rPr>
+  </w:style>
 </w:styles>
 </file>
 
@@ -3927,18 +4633,18 @@
 </file>
 
 <file path=customXml/item1.xml><?xml version="1.0" encoding="utf-8"?>
+<p:properties xmlns:p="http://schemas.microsoft.com/office/2006/metadata/properties" xmlns:xsi="http://www.w3.org/2001/XMLSchema-instance" xmlns:pc="http://schemas.microsoft.com/office/infopath/2007/PartnerControls">
+  <documentManagement/>
+</p:properties>
+</file>
+
+<file path=customXml/item2.xml><?xml version="1.0" encoding="utf-8"?>
 <?mso-contentType ?>
 <FormTemplates xmlns="http://schemas.microsoft.com/sharepoint/v3/contenttype/forms">
   <Display>DocumentLibraryForm</Display>
   <Edit>DocumentLibraryForm</Edit>
   <New>DocumentLibraryForm</New>
 </FormTemplates>
-</file>
-
-<file path=customXml/item2.xml><?xml version="1.0" encoding="utf-8"?>
-<p:properties xmlns:p="http://schemas.microsoft.com/office/2006/metadata/properties" xmlns:xsi="http://www.w3.org/2001/XMLSchema-instance" xmlns:pc="http://schemas.microsoft.com/office/infopath/2007/PartnerControls">
-  <documentManagement/>
-</p:properties>
 </file>
 
 <file path=customXml/item3.xml><?xml version="1.0" encoding="utf-8"?>
@@ -4104,18 +4810,18 @@
 </file>
 
 <file path=customXml/itemProps1.xml><?xml version="1.0" encoding="utf-8"?>
-<ds:datastoreItem xmlns:ds="http://schemas.openxmlformats.org/officeDocument/2006/customXml" ds:itemID="{7BDF9320-02E3-45FE-BA80-EB3A0EF3B181}">
+<ds:datastoreItem xmlns:ds="http://schemas.openxmlformats.org/officeDocument/2006/customXml" ds:itemID="{8E01AADA-C075-4CD4-AE01-CA261893014F}">
   <ds:schemaRefs>
-    <ds:schemaRef ds:uri="http://schemas.microsoft.com/sharepoint/v3/contenttype/forms"/>
+    <ds:schemaRef ds:uri="http://schemas.microsoft.com/office/2006/metadata/properties"/>
+    <ds:schemaRef ds:uri="http://schemas.microsoft.com/office/infopath/2007/PartnerControls"/>
   </ds:schemaRefs>
 </ds:datastoreItem>
 </file>
 
 <file path=customXml/itemProps2.xml><?xml version="1.0" encoding="utf-8"?>
-<ds:datastoreItem xmlns:ds="http://schemas.openxmlformats.org/officeDocument/2006/customXml" ds:itemID="{8E01AADA-C075-4CD4-AE01-CA261893014F}">
+<ds:datastoreItem xmlns:ds="http://schemas.openxmlformats.org/officeDocument/2006/customXml" ds:itemID="{7BDF9320-02E3-45FE-BA80-EB3A0EF3B181}">
   <ds:schemaRefs>
-    <ds:schemaRef ds:uri="http://schemas.microsoft.com/office/2006/metadata/properties"/>
-    <ds:schemaRef ds:uri="http://schemas.microsoft.com/office/infopath/2007/PartnerControls"/>
+    <ds:schemaRef ds:uri="http://schemas.microsoft.com/sharepoint/v3/contenttype/forms"/>
   </ds:schemaRefs>
 </ds:datastoreItem>
 </file>

</xml_diff>

<commit_message>
Update the word doc
</commit_message>
<xml_diff>
--- a/MLDP Program Codes Submission Declaration.docx
+++ b/MLDP Program Codes Submission Declaration.docx
@@ -41,7 +41,7 @@
                     </pic:cNvPicPr>
                   </pic:nvPicPr>
                   <pic:blipFill>
-                    <a:blip r:embed="rId10" cstate="print">
+                    <a:blip r:embed="rId11" cstate="print">
                       <a:extLst>
                         <a:ext uri="{28A0092B-C50C-407E-A947-70E740481C1C}">
                           <a14:useLocalDpi xmlns:a14="http://schemas.microsoft.com/office/drawing/2010/main" val="0"/>
@@ -1108,7 +1108,7 @@
           <w:rFonts w:ascii="Arial" w:hAnsi="Arial" w:cs="Arial"/>
         </w:rPr>
         <w:sectPr>
-          <w:headerReference w:type="default" r:id="rId11"/>
+          <w:headerReference w:type="default" r:id="rId12"/>
           <w:pgSz w:w="11906" w:h="16838"/>
           <w:pgMar w:top="1440" w:right="1440" w:bottom="1440" w:left="1440" w:header="720" w:footer="720" w:gutter="0"/>
           <w:cols w:space="720"/>
@@ -1376,10 +1376,10 @@
                   <v:path o:extrusionok="f" gradientshapeok="t" o:connecttype="rect"/>
                   <o:lock v:ext="edit" aspectratio="t"/>
                 </v:shapetype>
-                <v:shape id="_x0000_i1025" type="#_x0000_t75" style="width:74.5pt;height:49.2pt" o:ole="">
-                  <v:imagedata r:id="rId12" o:title=""/>
+                <v:shape id="_x0000_i1025" type="#_x0000_t75" style="width:74.2pt;height:49.3pt" o:ole="">
+                  <v:imagedata r:id="rId13" o:title=""/>
                 </v:shape>
-                <o:OLEObject Type="Embed" ProgID="Acrobat.Document.DC" ShapeID="_x0000_i1025" DrawAspect="Icon" ObjectID="_1832099626" r:id="rId13"/>
+                <o:OLEObject Type="Embed" ProgID="Acrobat.Document.DC" ShapeID="_x0000_i1025" DrawAspect="Icon" ObjectID="_1832227252" r:id="rId14"/>
               </w:object>
             </w:r>
           </w:p>
@@ -1603,7 +1603,27 @@
                 <w:lang w:val="en-US"/>
                 <w14:ligatures w14:val="none"/>
               </w:rPr>
-              <w:t>The content generated by AI tools are not retrievable except by the user who generated them, so they are considered non-recoverable sources. Although non-recoverable data or quotations in APA Style papers are usually cited as personal communications, with ChatGPT-generated text there is no person communicating. Quoting text from ChatGPT chat is therefore more like sharing the output of an algorithm, with a reference list entry and the corresponding in-text citation.</w:t>
+              <w:t xml:space="preserve">The content generated by AI tools </w:t>
+            </w:r>
+            <w:proofErr w:type="gramStart"/>
+            <w:r>
+              <w:rPr>
+                <w:rFonts w:ascii="Arial" w:eastAsia="Times New Roman" w:hAnsi="Arial" w:cs="Arial"/>
+                <w:kern w:val="0"/>
+                <w:lang w:val="en-US"/>
+                <w14:ligatures w14:val="none"/>
+              </w:rPr>
+              <w:t>are</w:t>
+            </w:r>
+            <w:proofErr w:type="gramEnd"/>
+            <w:r>
+              <w:rPr>
+                <w:rFonts w:ascii="Arial" w:eastAsia="Times New Roman" w:hAnsi="Arial" w:cs="Arial"/>
+                <w:kern w:val="0"/>
+                <w:lang w:val="en-US"/>
+                <w14:ligatures w14:val="none"/>
+              </w:rPr>
+              <w:t xml:space="preserve"> not retrievable except by the user who generated them, so they are considered non-recoverable sources. Although non-recoverable data or quotations in APA Style papers are usually cited as personal communications, with ChatGPT-generated text there is no person communicating. Quoting text from ChatGPT chat is therefore more like sharing the output of an algorithm, with a reference list entry and the corresponding in-text citation.</w:t>
             </w:r>
           </w:p>
           <w:p>
@@ -1691,7 +1711,7 @@
               </w:rPr>
               <w:t xml:space="preserve">                    </w:t>
             </w:r>
-            <w:hyperlink r:id="rId14" w:history="1">
+            <w:hyperlink r:id="rId15" w:history="1">
               <w:r>
                 <w:rPr>
                   <w:rFonts w:ascii="Arial" w:eastAsia="Times New Roman" w:hAnsi="Arial" w:cs="Arial"/>
@@ -2051,7 +2071,7 @@
                 <w:szCs w:val="22"/>
               </w:rPr>
             </w:pPr>
-            <w:hyperlink r:id="rId15" w:history="1">
+            <w:hyperlink r:id="rId16" w:history="1">
               <w:r>
                 <w:rPr>
                   <w:rStyle w:val="Hyperlink"/>
@@ -2129,7 +2149,7 @@
                 <w:szCs w:val="22"/>
               </w:rPr>
             </w:pPr>
-            <w:hyperlink r:id="rId16" w:history="1">
+            <w:hyperlink r:id="rId17" w:history="1">
               <w:r>
                 <w:rPr>
                   <w:rStyle w:val="Hyperlink"/>
@@ -2166,6 +2186,7 @@
                 <w:szCs w:val="22"/>
               </w:rPr>
             </w:pPr>
+            <w:proofErr w:type="spellStart"/>
             <w:r>
               <w:rPr>
                 <w:rFonts w:ascii="Arial" w:hAnsi="Arial" w:cs="Arial"/>
@@ -2174,7 +2195,18 @@
                 <w:sz w:val="22"/>
                 <w:szCs w:val="22"/>
               </w:rPr>
-              <w:t>Streamlit link</w:t>
+              <w:t>Streamlit</w:t>
+            </w:r>
+            <w:proofErr w:type="spellEnd"/>
+            <w:r>
+              <w:rPr>
+                <w:rFonts w:ascii="Arial" w:hAnsi="Arial" w:cs="Arial"/>
+                <w:b/>
+                <w:bCs/>
+                <w:sz w:val="22"/>
+                <w:szCs w:val="22"/>
+              </w:rPr>
+              <w:t xml:space="preserve"> link</w:t>
             </w:r>
           </w:p>
         </w:tc>
@@ -2190,7 +2222,7 @@
                 <w:szCs w:val="22"/>
               </w:rPr>
             </w:pPr>
-            <w:hyperlink r:id="rId17" w:history="1">
+            <w:hyperlink r:id="rId18" w:history="1">
               <w:r>
                 <w:rPr>
                   <w:rStyle w:val="Hyperlink"/>
@@ -2238,6 +2270,7 @@
           <w:rFonts w:ascii="Arial" w:hAnsi="Arial" w:cs="Arial"/>
           <w:b/>
           <w:bCs/>
+          <w:noProof/>
           <w:sz w:val="22"/>
           <w:szCs w:val="22"/>
           <w:u w:val="single"/>
@@ -2274,7 +2307,7 @@
                     <pic:cNvPicPr/>
                   </pic:nvPicPr>
                   <pic:blipFill>
-                    <a:blip r:embed="rId18" cstate="print">
+                    <a:blip r:embed="rId19" cstate="print">
                       <a:extLst>
                         <a:ext uri="{28A0092B-C50C-407E-A947-70E740481C1C}">
                           <a14:useLocalDpi xmlns:a14="http://schemas.microsoft.com/office/drawing/2010/main" val="0"/>
@@ -2334,6 +2367,7 @@
           <w:rFonts w:ascii="Arial" w:hAnsi="Arial" w:cs="Arial"/>
           <w:b/>
           <w:bCs/>
+          <w:noProof/>
           <w:sz w:val="22"/>
           <w:szCs w:val="22"/>
           <w:u w:val="single"/>
@@ -2370,7 +2404,7 @@
                     <pic:cNvPicPr/>
                   </pic:nvPicPr>
                   <pic:blipFill>
-                    <a:blip r:embed="rId19" cstate="print">
+                    <a:blip r:embed="rId20" cstate="print">
                       <a:extLst>
                         <a:ext uri="{28A0092B-C50C-407E-A947-70E740481C1C}">
                           <a14:useLocalDpi xmlns:a14="http://schemas.microsoft.com/office/drawing/2010/main" val="0"/>
@@ -2428,7 +2462,7 @@
                     <pic:cNvPicPr/>
                   </pic:nvPicPr>
                   <pic:blipFill>
-                    <a:blip r:embed="rId20"/>
+                    <a:blip r:embed="rId21"/>
                     <a:stretch>
                       <a:fillRect/>
                     </a:stretch>
@@ -2501,7 +2535,25 @@
           <w:sz w:val="22"/>
           <w:szCs w:val="22"/>
         </w:rPr>
-        <w:t>Job “Select Job”. It shows that user has not input anything in the website</w:t>
+        <w:t xml:space="preserve">Job “Select Job”. It shows that user has not input anything </w:t>
+      </w:r>
+      <w:proofErr w:type="gramStart"/>
+      <w:r>
+        <w:rPr>
+          <w:rFonts w:ascii="Arial" w:hAnsi="Arial" w:cs="Arial"/>
+          <w:sz w:val="22"/>
+          <w:szCs w:val="22"/>
+        </w:rPr>
+        <w:t>in</w:t>
+      </w:r>
+      <w:proofErr w:type="gramEnd"/>
+      <w:r>
+        <w:rPr>
+          <w:rFonts w:ascii="Arial" w:hAnsi="Arial" w:cs="Arial"/>
+          <w:sz w:val="22"/>
+          <w:szCs w:val="22"/>
+        </w:rPr>
+        <w:t xml:space="preserve"> the website</w:t>
       </w:r>
       <w:r>
         <w:rPr>
@@ -2785,7 +2837,25 @@
           <w:sz w:val="22"/>
           <w:szCs w:val="22"/>
         </w:rPr>
-        <w:t xml:space="preserve"> prediction changes shows the app updates dynamically.</w:t>
+        <w:t xml:space="preserve"> prediction changes </w:t>
+      </w:r>
+      <w:proofErr w:type="gramStart"/>
+      <w:r>
+        <w:rPr>
+          <w:rFonts w:ascii="Arial" w:hAnsi="Arial" w:cs="Arial"/>
+          <w:sz w:val="22"/>
+          <w:szCs w:val="22"/>
+        </w:rPr>
+        <w:t>shows</w:t>
+      </w:r>
+      <w:proofErr w:type="gramEnd"/>
+      <w:r>
+        <w:rPr>
+          <w:rFonts w:ascii="Arial" w:hAnsi="Arial" w:cs="Arial"/>
+          <w:sz w:val="22"/>
+          <w:szCs w:val="22"/>
+        </w:rPr>
+        <w:t xml:space="preserve"> the app updates dynamically.</w:t>
       </w:r>
     </w:p>
     <w:p>
@@ -2811,24 +2881,25 @@
       <w:r>
         <w:rPr>
           <w:rFonts w:ascii="Arial" w:hAnsi="Arial" w:cs="Arial"/>
+          <w:noProof/>
         </w:rPr>
         <w:drawing>
-          <wp:anchor distT="0" distB="0" distL="114300" distR="114300" simplePos="0" relativeHeight="251661312" behindDoc="1" locked="0" layoutInCell="1" allowOverlap="1" wp14:anchorId="377BFBF4" wp14:editId="7E276F51">
+          <wp:anchor distT="0" distB="0" distL="114300" distR="114300" simplePos="0" relativeHeight="251661312" behindDoc="1" locked="0" layoutInCell="1" allowOverlap="1" wp14:anchorId="377BFBF4" wp14:editId="09200E64">
             <wp:simplePos x="0" y="0"/>
             <wp:positionH relativeFrom="margin">
-              <wp:posOffset>3149600</wp:posOffset>
+              <wp:align>left</wp:align>
             </wp:positionH>
             <wp:positionV relativeFrom="paragraph">
-              <wp:posOffset>292735</wp:posOffset>
+              <wp:posOffset>3145790</wp:posOffset>
             </wp:positionV>
-            <wp:extent cx="3127375" cy="1410970"/>
-            <wp:effectExtent l="0" t="0" r="0" b="0"/>
+            <wp:extent cx="6017260" cy="2714625"/>
+            <wp:effectExtent l="0" t="0" r="2540" b="9525"/>
             <wp:wrapTight wrapText="bothSides">
               <wp:wrapPolygon edited="0">
                 <wp:start x="0" y="0"/>
-                <wp:lineTo x="0" y="21289"/>
-                <wp:lineTo x="21446" y="21289"/>
-                <wp:lineTo x="21446" y="0"/>
+                <wp:lineTo x="0" y="21524"/>
+                <wp:lineTo x="21541" y="21524"/>
+                <wp:lineTo x="21541" y="0"/>
                 <wp:lineTo x="0" y="0"/>
               </wp:wrapPolygon>
             </wp:wrapTight>
@@ -2841,92 +2912,6 @@
                 <pic:pic xmlns:pic="http://schemas.openxmlformats.org/drawingml/2006/picture">
                   <pic:nvPicPr>
                     <pic:cNvPr id="1283511887" name="Picture 1" descr="A screenshot of a computer&#10;&#10;AI-generated content may be incorrect."/>
-                    <pic:cNvPicPr/>
-                  </pic:nvPicPr>
-                  <pic:blipFill>
-                    <a:blip r:embed="rId21" cstate="print">
-                      <a:extLst>
-                        <a:ext uri="{28A0092B-C50C-407E-A947-70E740481C1C}">
-                          <a14:useLocalDpi xmlns:a14="http://schemas.microsoft.com/office/drawing/2010/main" val="0"/>
-                        </a:ext>
-                      </a:extLst>
-                    </a:blip>
-                    <a:stretch>
-                      <a:fillRect/>
-                    </a:stretch>
-                  </pic:blipFill>
-                  <pic:spPr>
-                    <a:xfrm>
-                      <a:off x="0" y="0"/>
-                      <a:ext cx="3127375" cy="1410970"/>
-                    </a:xfrm>
-                    <a:prstGeom prst="rect">
-                      <a:avLst/>
-                    </a:prstGeom>
-                  </pic:spPr>
-                </pic:pic>
-              </a:graphicData>
-            </a:graphic>
-            <wp14:sizeRelH relativeFrom="page">
-              <wp14:pctWidth>0</wp14:pctWidth>
-            </wp14:sizeRelH>
-            <wp14:sizeRelV relativeFrom="page">
-              <wp14:pctHeight>0</wp14:pctHeight>
-            </wp14:sizeRelV>
-          </wp:anchor>
-        </w:drawing>
-      </w:r>
-      <w:r>
-        <w:rPr>
-          <w:rFonts w:ascii="Arial" w:hAnsi="Arial" w:cs="Arial"/>
-          <w:b/>
-          <w:bCs/>
-          <w:sz w:val="22"/>
-          <w:szCs w:val="22"/>
-          <w:u w:val="single"/>
-        </w:rPr>
-        <w:t>Screenshots of version control or development logs (if applicable)</w:t>
-      </w:r>
-    </w:p>
-    <w:p>
-      <w:pPr>
-        <w:rPr>
-          <w:rFonts w:ascii="Arial" w:hAnsi="Arial" w:cs="Arial"/>
-        </w:rPr>
-      </w:pPr>
-      <w:r>
-        <w:rPr>
-          <w:rFonts w:ascii="Arial" w:hAnsi="Arial" w:cs="Arial"/>
-        </w:rPr>
-        <w:drawing>
-          <wp:anchor distT="0" distB="0" distL="114300" distR="114300" simplePos="0" relativeHeight="251660288" behindDoc="1" locked="0" layoutInCell="1" allowOverlap="1" wp14:anchorId="6BA069B1" wp14:editId="4CAF5A49">
-            <wp:simplePos x="0" y="0"/>
-            <wp:positionH relativeFrom="column">
-              <wp:posOffset>0</wp:posOffset>
-            </wp:positionH>
-            <wp:positionV relativeFrom="paragraph">
-              <wp:posOffset>2056</wp:posOffset>
-            </wp:positionV>
-            <wp:extent cx="3098024" cy="1416867"/>
-            <wp:effectExtent l="0" t="0" r="7620" b="0"/>
-            <wp:wrapTight wrapText="bothSides">
-              <wp:wrapPolygon edited="0">
-                <wp:start x="0" y="0"/>
-                <wp:lineTo x="0" y="21203"/>
-                <wp:lineTo x="21520" y="21203"/>
-                <wp:lineTo x="21520" y="0"/>
-                <wp:lineTo x="0" y="0"/>
-              </wp:wrapPolygon>
-            </wp:wrapTight>
-            <wp:docPr id="544449759" name="Picture 1" descr="A screenshot of a computer&#10;&#10;AI-generated content may be incorrect."/>
-            <wp:cNvGraphicFramePr>
-              <a:graphicFrameLocks xmlns:a="http://schemas.openxmlformats.org/drawingml/2006/main" noChangeAspect="1"/>
-            </wp:cNvGraphicFramePr>
-            <a:graphic xmlns:a="http://schemas.openxmlformats.org/drawingml/2006/main">
-              <a:graphicData uri="http://schemas.openxmlformats.org/drawingml/2006/picture">
-                <pic:pic xmlns:pic="http://schemas.openxmlformats.org/drawingml/2006/picture">
-                  <pic:nvPicPr>
-                    <pic:cNvPr id="544449759" name="Picture 1" descr="A screenshot of a computer&#10;&#10;AI-generated content may be incorrect."/>
                     <pic:cNvPicPr/>
                   </pic:nvPicPr>
                   <pic:blipFill>
@@ -2944,7 +2929,7 @@
                   <pic:spPr>
                     <a:xfrm>
                       <a:off x="0" y="0"/>
-                      <a:ext cx="3098024" cy="1416867"/>
+                      <a:ext cx="6017260" cy="2714625"/>
                     </a:xfrm>
                     <a:prstGeom prst="rect">
                       <a:avLst/>
@@ -2962,9 +2947,96 @@
           </wp:anchor>
         </w:drawing>
       </w:r>
+      <w:r>
+        <w:rPr>
+          <w:rFonts w:ascii="Arial" w:hAnsi="Arial" w:cs="Arial"/>
+          <w:noProof/>
+        </w:rPr>
+        <w:drawing>
+          <wp:anchor distT="0" distB="0" distL="114300" distR="114300" simplePos="0" relativeHeight="251660288" behindDoc="1" locked="0" layoutInCell="1" allowOverlap="1" wp14:anchorId="6BA069B1" wp14:editId="63A7FEE0">
+            <wp:simplePos x="0" y="0"/>
+            <wp:positionH relativeFrom="margin">
+              <wp:posOffset>-635</wp:posOffset>
+            </wp:positionH>
+            <wp:positionV relativeFrom="paragraph">
+              <wp:posOffset>290195</wp:posOffset>
+            </wp:positionV>
+            <wp:extent cx="5982335" cy="2735580"/>
+            <wp:effectExtent l="0" t="0" r="0" b="7620"/>
+            <wp:wrapTight wrapText="bothSides">
+              <wp:wrapPolygon edited="0">
+                <wp:start x="0" y="0"/>
+                <wp:lineTo x="0" y="21510"/>
+                <wp:lineTo x="21529" y="21510"/>
+                <wp:lineTo x="21529" y="0"/>
+                <wp:lineTo x="0" y="0"/>
+              </wp:wrapPolygon>
+            </wp:wrapTight>
+            <wp:docPr id="544449759" name="Picture 1" descr="A screenshot of a computer&#10;&#10;AI-generated content may be incorrect."/>
+            <wp:cNvGraphicFramePr>
+              <a:graphicFrameLocks xmlns:a="http://schemas.openxmlformats.org/drawingml/2006/main" noChangeAspect="1"/>
+            </wp:cNvGraphicFramePr>
+            <a:graphic xmlns:a="http://schemas.openxmlformats.org/drawingml/2006/main">
+              <a:graphicData uri="http://schemas.openxmlformats.org/drawingml/2006/picture">
+                <pic:pic xmlns:pic="http://schemas.openxmlformats.org/drawingml/2006/picture">
+                  <pic:nvPicPr>
+                    <pic:cNvPr id="544449759" name="Picture 1" descr="A screenshot of a computer&#10;&#10;AI-generated content may be incorrect."/>
+                    <pic:cNvPicPr/>
+                  </pic:nvPicPr>
+                  <pic:blipFill>
+                    <a:blip r:embed="rId23" cstate="print">
+                      <a:extLst>
+                        <a:ext uri="{28A0092B-C50C-407E-A947-70E740481C1C}">
+                          <a14:useLocalDpi xmlns:a14="http://schemas.microsoft.com/office/drawing/2010/main" val="0"/>
+                        </a:ext>
+                      </a:extLst>
+                    </a:blip>
+                    <a:stretch>
+                      <a:fillRect/>
+                    </a:stretch>
+                  </pic:blipFill>
+                  <pic:spPr>
+                    <a:xfrm>
+                      <a:off x="0" y="0"/>
+                      <a:ext cx="5982335" cy="2735580"/>
+                    </a:xfrm>
+                    <a:prstGeom prst="rect">
+                      <a:avLst/>
+                    </a:prstGeom>
+                  </pic:spPr>
+                </pic:pic>
+              </a:graphicData>
+            </a:graphic>
+            <wp14:sizeRelH relativeFrom="page">
+              <wp14:pctWidth>0</wp14:pctWidth>
+            </wp14:sizeRelH>
+            <wp14:sizeRelV relativeFrom="page">
+              <wp14:pctHeight>0</wp14:pctHeight>
+            </wp14:sizeRelV>
+          </wp:anchor>
+        </w:drawing>
+      </w:r>
+      <w:r>
+        <w:rPr>
+          <w:rFonts w:ascii="Arial" w:hAnsi="Arial" w:cs="Arial"/>
+          <w:b/>
+          <w:bCs/>
+          <w:sz w:val="22"/>
+          <w:szCs w:val="22"/>
+          <w:u w:val="single"/>
+        </w:rPr>
+        <w:t>Screenshots of version control or development logs (if applicable)</w:t>
+      </w:r>
+    </w:p>
+    <w:p>
+      <w:pPr>
+        <w:rPr>
+          <w:rFonts w:ascii="Arial" w:hAnsi="Arial" w:cs="Arial"/>
+        </w:rPr>
+      </w:pPr>
     </w:p>
     <w:sectPr>
-      <w:headerReference w:type="default" r:id="rId23"/>
+      <w:headerReference w:type="default" r:id="rId24"/>
       <w:pgSz w:w="11906" w:h="16838"/>
       <w:pgMar w:top="1440" w:right="1440" w:bottom="1440" w:left="1440" w:header="720" w:footer="720" w:gutter="0"/>
       <w:cols w:space="720"/>
@@ -4633,18 +4705,18 @@
 </file>
 
 <file path=customXml/item1.xml><?xml version="1.0" encoding="utf-8"?>
-<p:properties xmlns:p="http://schemas.microsoft.com/office/2006/metadata/properties" xmlns:xsi="http://www.w3.org/2001/XMLSchema-instance" xmlns:pc="http://schemas.microsoft.com/office/infopath/2007/PartnerControls">
-  <documentManagement/>
-</p:properties>
-</file>
-
-<file path=customXml/item2.xml><?xml version="1.0" encoding="utf-8"?>
 <?mso-contentType ?>
 <FormTemplates xmlns="http://schemas.microsoft.com/sharepoint/v3/contenttype/forms">
   <Display>DocumentLibraryForm</Display>
   <Edit>DocumentLibraryForm</Edit>
   <New>DocumentLibraryForm</New>
 </FormTemplates>
+</file>
+
+<file path=customXml/item2.xml><?xml version="1.0" encoding="utf-8"?>
+<p:properties xmlns:p="http://schemas.microsoft.com/office/2006/metadata/properties" xmlns:xsi="http://www.w3.org/2001/XMLSchema-instance" xmlns:pc="http://schemas.microsoft.com/office/infopath/2007/PartnerControls">
+  <documentManagement/>
+</p:properties>
 </file>
 
 <file path=customXml/item3.xml><?xml version="1.0" encoding="utf-8"?>
@@ -4809,19 +4881,23 @@
 </ct:contentTypeSchema>
 </file>
 
+<file path=customXml/item4.xml><?xml version="1.0" encoding="utf-8"?>
+<b:Sources xmlns:b="http://schemas.openxmlformats.org/officeDocument/2006/bibliography" xmlns="http://schemas.openxmlformats.org/officeDocument/2006/bibliography" SelectedStyle="\APASixthEditionOfficeOnline.xsl" StyleName="APA" Version="6"/>
+</file>
+
 <file path=customXml/itemProps1.xml><?xml version="1.0" encoding="utf-8"?>
-<ds:datastoreItem xmlns:ds="http://schemas.openxmlformats.org/officeDocument/2006/customXml" ds:itemID="{8E01AADA-C075-4CD4-AE01-CA261893014F}">
+<ds:datastoreItem xmlns:ds="http://schemas.openxmlformats.org/officeDocument/2006/customXml" ds:itemID="{7BDF9320-02E3-45FE-BA80-EB3A0EF3B181}">
   <ds:schemaRefs>
-    <ds:schemaRef ds:uri="http://schemas.microsoft.com/office/2006/metadata/properties"/>
-    <ds:schemaRef ds:uri="http://schemas.microsoft.com/office/infopath/2007/PartnerControls"/>
+    <ds:schemaRef ds:uri="http://schemas.microsoft.com/sharepoint/v3/contenttype/forms"/>
   </ds:schemaRefs>
 </ds:datastoreItem>
 </file>
 
 <file path=customXml/itemProps2.xml><?xml version="1.0" encoding="utf-8"?>
-<ds:datastoreItem xmlns:ds="http://schemas.openxmlformats.org/officeDocument/2006/customXml" ds:itemID="{7BDF9320-02E3-45FE-BA80-EB3A0EF3B181}">
+<ds:datastoreItem xmlns:ds="http://schemas.openxmlformats.org/officeDocument/2006/customXml" ds:itemID="{8E01AADA-C075-4CD4-AE01-CA261893014F}">
   <ds:schemaRefs>
-    <ds:schemaRef ds:uri="http://schemas.microsoft.com/sharepoint/v3/contenttype/forms"/>
+    <ds:schemaRef ds:uri="http://schemas.microsoft.com/office/2006/metadata/properties"/>
+    <ds:schemaRef ds:uri="http://schemas.microsoft.com/office/infopath/2007/PartnerControls"/>
   </ds:schemaRefs>
 </ds:datastoreItem>
 </file>
@@ -4842,4 +4918,12 @@
     <ds:schemaRef ds:uri="http://schemas.microsoft.com/internal/obd"/>
   </ds:schemaRefs>
 </ds:datastoreItem>
+</file>
+
+<file path=customXml/itemProps4.xml><?xml version="1.0" encoding="utf-8"?>
+<ds:datastoreItem xmlns:ds="http://schemas.openxmlformats.org/officeDocument/2006/customXml" ds:itemID="{D771127F-68B7-43DE-962E-700980ED9C70}">
+  <ds:schemaRefs>
+    <ds:schemaRef ds:uri="http://schemas.openxmlformats.org/officeDocument/2006/bibliography"/>
+  </ds:schemaRefs>
+</ds:datastoreItem>
 </file>
</xml_diff>